<commit_message>
guia de estilo atualizado
</commit_message>
<xml_diff>
--- a/documentos/Grupo 1 Kando - Documento Aplicação Web (1).docx
+++ b/documentos/Grupo 1 Kando - Documento Aplicação Web (1).docx
@@ -450,7 +450,6 @@
         <w:jc w:val="right"/>
       </w:pPr>
       <w:r>
-        <w:lastRenderedPageBreak/>
         <w:t>Vinicius Santos</w:t>
       </w:r>
     </w:p>
@@ -483,10 +482,7 @@
         <w:t>Data de criação</w:t>
       </w:r>
       <w:r>
-        <w:t xml:space="preserve">: </w:t>
-      </w:r>
-      <w:r>
-        <w:t>03.05.2022</w:t>
+        <w:t>: 03.05.2022</w:t>
       </w:r>
       <w:r>
         <w:br w:type="page"/>
@@ -1790,16 +1786,7 @@
                 <w:szCs w:val="22"/>
                 <w:u w:val="single"/>
               </w:rPr>
-              <w:t>Requisitos d</w:t>
-            </w:r>
-            <w:r>
-              <w:rPr>
-                <w:color w:val="1155CC"/>
-                <w:sz w:val="22"/>
-                <w:szCs w:val="22"/>
-                <w:u w:val="single"/>
-              </w:rPr>
-              <w:t>o Sistema</w:t>
+              <w:t>Requisitos do Sistema</w:t>
             </w:r>
           </w:hyperlink>
         </w:p>
@@ -1891,16 +1878,7 @@
                 <w:szCs w:val="22"/>
                 <w:u w:val="single"/>
               </w:rPr>
-              <w:t>Módulos do Sis</w:t>
-            </w:r>
-            <w:r>
-              <w:rPr>
-                <w:color w:val="1155CC"/>
-                <w:sz w:val="22"/>
-                <w:szCs w:val="22"/>
-                <w:u w:val="single"/>
-              </w:rPr>
-              <w:t>tema e Visão Geral (Big Picture)</w:t>
+              <w:t>Módulos do Sistema e Visão Geral (Big Picture)</w:t>
             </w:r>
           </w:hyperlink>
         </w:p>
@@ -2536,10 +2514,7 @@
         <w:jc w:val="both"/>
       </w:pPr>
       <w:r>
-        <w:t>A Yamaha não consegue se organizar devidamente, no que tange à gestão de projetos. Constantemente, projetos são adiados porque não há uma ferram</w:t>
-      </w:r>
-      <w:r>
-        <w:t xml:space="preserve">enta eficaz de visualização e gestão de recursos humanos da empresa. Assim, o </w:t>
+        <w:t xml:space="preserve">A Yamaha não consegue se organizar devidamente, no que tange à gestão de projetos. Constantemente, projetos são adiados porque não há uma ferramenta eficaz de visualização e gestão de recursos humanos da empresa. Assim, o </w:t>
       </w:r>
       <w:proofErr w:type="spellStart"/>
       <w:r>
@@ -2595,8 +2570,6 @@
       </w:pPr>
       <w:r>
         <w:tab/>
-      </w:r>
-      <w:r>
         <w:t xml:space="preserve">O projeto tem como objetivo facilitar a visualização e a gestão do </w:t>
       </w:r>
       <w:proofErr w:type="spellStart"/>
@@ -2681,31 +2654,13 @@
         </w:rPr>
       </w:pPr>
       <w:r>
-        <w:t>O produto é uma aplicação web</w:t>
-      </w:r>
-      <w:r>
-        <w:t xml:space="preserve"> interna da Yamaha </w:t>
-      </w:r>
-      <w:r>
-        <w:t xml:space="preserve">para </w:t>
-      </w:r>
-      <w:r>
-        <w:t xml:space="preserve">gerenciar </w:t>
+        <w:t xml:space="preserve">O produto é uma aplicação web interna da Yamaha para gerenciar </w:t>
       </w:r>
       <w:r>
         <w:t>a capacidade de recursos humanos para o planejamento</w:t>
       </w:r>
       <w:r>
-        <w:t xml:space="preserve"> de projetos, de forma a facilitar a visualização do andamento dos projetos atuais, da estimativa do tempo de finalização e se eles estão progredindo conforme essas estimativas. Dentre as principais funcional</w:t>
-      </w:r>
-      <w:r>
-        <w:t>idades, no que tange a projetos, o usuário pode cadastrar novos, alocar funcionários e ver um dashboard que mostre o andamento e quais recursos humanos foram destinados a ele, de duas formas: uma visão geral de todos os projetos ou uma perspectiva mais esp</w:t>
-      </w:r>
-      <w:r>
-        <w:t xml:space="preserve">ecífica sobre cada um deles. De maneira similar, o gestor da aplicação pode visualizar uma tela de colaboradores, que exibe informações tanto sobre eles, como nome, região, e função, quanto sobre os projetos nos quais estão trabalhando com o seu andamento </w:t>
-      </w:r>
-      <w:r>
-        <w:t>e horas destinadas a eles, tudo de modo sintetizado e gráfico.</w:t>
+        <w:t xml:space="preserve"> de projetos, de forma a facilitar a visualização do andamento dos projetos atuais, da estimativa do tempo de finalização e se eles estão progredindo conforme essas estimativas. Dentre as principais funcionalidades, no que tange a projetos, o usuário pode cadastrar novos, alocar funcionários e ver um dashboard que mostre o andamento e quais recursos humanos foram destinados a ele, de duas formas: uma visão geral de todos os projetos ou uma perspectiva mais específica sobre cada um deles. De maneira similar, o gestor da aplicação pode visualizar uma tela de colaboradores, que exibe informações tanto sobre eles, como nome, região, e função, quanto sobre os projetos nos quais estão trabalhando com o seu andamento e horas destinadas a eles, tudo de modo sintetizado e gráfico.</w:t>
       </w:r>
     </w:p>
     <w:p>
@@ -3096,10 +3051,7 @@
             </w:r>
             <w:proofErr w:type="gramEnd"/>
             <w:r>
-              <w:t xml:space="preserve"> setor ser competitivo faz com que as empresas</w:t>
-            </w:r>
-            <w:r>
-              <w:t xml:space="preserve"> como a Yamaha não tenham muito poder de negociação com o cliente, pois eles podem com facilidade trocá-la por uma concorrente </w:t>
+              <w:t xml:space="preserve"> setor ser competitivo faz com que as empresas como a Yamaha não tenham muito poder de negociação com o cliente, pois eles podem com facilidade trocá-la por uma concorrente </w:t>
             </w:r>
           </w:p>
         </w:tc>
@@ -3182,10 +3134,7 @@
               <w:jc w:val="center"/>
             </w:pPr>
             <w:r>
-              <w:t xml:space="preserve">Os insumos que possuem fabricação concentrada em poucos players, como o de aço, por </w:t>
-            </w:r>
-            <w:r>
-              <w:t>exemplo, não abrem muita margem para negociação. Já os fornecedores de materiais com muitas opções, como o de plástico, dão mais poder de negociação à Yamaha.</w:t>
+              <w:t>Os insumos que possuem fabricação concentrada em poucos players, como o de aço, por exemplo, não abrem muita margem para negociação. Já os fornecedores de materiais com muitas opções, como o de plástico, dão mais poder de negociação à Yamaha.</w:t>
             </w:r>
           </w:p>
         </w:tc>
@@ -3432,6 +3381,7 @@
           <w:sz w:val="24"/>
           <w:szCs w:val="24"/>
         </w:rPr>
+        <w:lastRenderedPageBreak/>
         <w:drawing>
           <wp:inline distT="114300" distB="114300" distL="114300" distR="114300" wp14:anchorId="4C75C415" wp14:editId="5CF04646">
             <wp:extent cx="3962400" cy="3429000"/>
@@ -3523,7 +3473,6 @@
           <w:sz w:val="22"/>
           <w:szCs w:val="22"/>
         </w:rPr>
-        <w:lastRenderedPageBreak/>
         <w:drawing>
           <wp:inline distT="114300" distB="114300" distL="114300" distR="114300" wp14:anchorId="08C4D3CF" wp14:editId="01FE60A7">
             <wp:extent cx="6262688" cy="3514725"/>
@@ -3574,6 +3523,7 @@
       <w:bookmarkStart w:id="20" w:name="_heading=h.1y810tw" w:colFirst="0" w:colLast="0"/>
       <w:bookmarkEnd w:id="20"/>
       <w:r>
+        <w:lastRenderedPageBreak/>
         <w:t>Matriz de Risco</w:t>
       </w:r>
     </w:p>
@@ -3589,6 +3539,7 @@
       <w:r>
         <w:rPr>
           <w:rFonts w:ascii="Arial" w:eastAsia="Arial" w:hAnsi="Arial" w:cs="Arial"/>
+          <w:noProof/>
           <w:sz w:val="22"/>
           <w:szCs w:val="22"/>
         </w:rPr>
@@ -3653,10 +3604,7 @@
       <w:bookmarkEnd w:id="22"/>
       <w:r>
         <w:lastRenderedPageBreak/>
-        <w:t>R</w:t>
-      </w:r>
-      <w:r>
-        <w:t>equisitos do Sistema</w:t>
+        <w:t>Requisitos do Sistema</w:t>
       </w:r>
     </w:p>
     <w:p/>
@@ -4493,13 +4441,7 @@
               <w:rPr>
                 <w:rFonts w:ascii="Arial" w:eastAsia="Arial" w:hAnsi="Arial" w:cs="Arial"/>
               </w:rPr>
-              <w:t>Te</w:t>
-            </w:r>
-            <w:r>
-              <w:rPr>
-                <w:rFonts w:ascii="Arial" w:eastAsia="Arial" w:hAnsi="Arial" w:cs="Arial"/>
-              </w:rPr>
-              <w:t>la de Cadastro</w:t>
+              <w:t>Tela de Cadastro</w:t>
             </w:r>
           </w:p>
         </w:tc>
@@ -4789,14 +4731,7 @@
               <w:rPr>
                 <w:rFonts w:ascii="Arial" w:eastAsia="Arial" w:hAnsi="Arial" w:cs="Arial"/>
               </w:rPr>
-              <w:t xml:space="preserve">Eu, como gestor da aplicação, devo definir as funções e suas devidas horas destinadas e necessárias para o </w:t>
-            </w:r>
-            <w:r>
-              <w:rPr>
-                <w:rFonts w:ascii="Arial" w:eastAsia="Arial" w:hAnsi="Arial" w:cs="Arial"/>
-              </w:rPr>
-              <w:lastRenderedPageBreak/>
-              <w:t>projeto para permitir cadastrar funcionários ao projeto</w:t>
+              <w:t>Eu, como gestor da aplicação, devo definir as funções e suas devidas horas destinadas e necessárias para o projeto para permitir cadastrar funcionários ao projeto</w:t>
             </w:r>
           </w:p>
         </w:tc>
@@ -4830,7 +4765,6 @@
               <w:rPr>
                 <w:rFonts w:ascii="Arial" w:eastAsia="Arial" w:hAnsi="Arial" w:cs="Arial"/>
               </w:rPr>
-              <w:lastRenderedPageBreak/>
               <w:t>Tela de Cadastro</w:t>
             </w:r>
           </w:p>
@@ -4870,6 +4804,7 @@
               <w:rPr>
                 <w:rFonts w:ascii="Arial" w:eastAsia="Arial" w:hAnsi="Arial" w:cs="Arial"/>
               </w:rPr>
+              <w:lastRenderedPageBreak/>
               <w:t>Cadastro de Projetos</w:t>
             </w:r>
           </w:p>
@@ -5120,13 +5055,7 @@
               <w:rPr>
                 <w:rFonts w:ascii="Arial" w:eastAsia="Arial" w:hAnsi="Arial" w:cs="Arial"/>
               </w:rPr>
-              <w:t>Eu, como gestor da aplicação, posso visualizar uma lista de projetos criado</w:t>
-            </w:r>
-            <w:r>
-              <w:rPr>
-                <w:rFonts w:ascii="Arial" w:eastAsia="Arial" w:hAnsi="Arial" w:cs="Arial"/>
-              </w:rPr>
-              <w:t>s para ver as informações básicas de cada um deles</w:t>
+              <w:t>Eu, como gestor da aplicação, posso visualizar uma lista de projetos criados para ver as informações básicas de cada um deles</w:t>
             </w:r>
           </w:p>
         </w:tc>
@@ -5770,13 +5699,7 @@
               <w:rPr>
                 <w:rFonts w:ascii="Arial" w:eastAsia="Arial" w:hAnsi="Arial" w:cs="Arial"/>
               </w:rPr>
-              <w:t>Eu, como gestor da aplicação, posso visualizar a descrição do projeto para entendê-lo melho</w:t>
-            </w:r>
-            <w:r>
-              <w:rPr>
-                <w:rFonts w:ascii="Arial" w:eastAsia="Arial" w:hAnsi="Arial" w:cs="Arial"/>
-              </w:rPr>
-              <w:t>r</w:t>
+              <w:t>Eu, como gestor da aplicação, posso visualizar a descrição do projeto para entendê-lo melhor</w:t>
             </w:r>
           </w:p>
         </w:tc>
@@ -6133,13 +6056,7 @@
               <w:rPr>
                 <w:rFonts w:ascii="Arial" w:eastAsia="Arial" w:hAnsi="Arial" w:cs="Arial"/>
               </w:rPr>
-              <w:t>Tela de Proj</w:t>
-            </w:r>
-            <w:r>
-              <w:rPr>
-                <w:rFonts w:ascii="Arial" w:eastAsia="Arial" w:hAnsi="Arial" w:cs="Arial"/>
-              </w:rPr>
-              <w:t>etos</w:t>
+              <w:t>Tela de Projetos</w:t>
             </w:r>
           </w:p>
         </w:tc>
@@ -6429,13 +6346,7 @@
               <w:rPr>
                 <w:rFonts w:ascii="Arial" w:eastAsia="Arial" w:hAnsi="Arial" w:cs="Arial"/>
               </w:rPr>
-              <w:t>Eu, como gestor da aplicação, posso realocar funcionários ao pr</w:t>
-            </w:r>
-            <w:r>
-              <w:rPr>
-                <w:rFonts w:ascii="Arial" w:eastAsia="Arial" w:hAnsi="Arial" w:cs="Arial"/>
-              </w:rPr>
-              <w:t>ojeto, retirando e colocando novos, para ser capaz de organizar e controlar o projeto de forma mais efetiva</w:t>
+              <w:t>Eu, como gestor da aplicação, posso realocar funcionários ao projeto, retirando e colocando novos, para ser capaz de organizar e controlar o projeto de forma mais efetiva</w:t>
             </w:r>
           </w:p>
         </w:tc>
@@ -6759,13 +6670,7 @@
               <w:rPr>
                 <w:rFonts w:ascii="Arial" w:eastAsia="Arial" w:hAnsi="Arial" w:cs="Arial"/>
               </w:rPr>
-              <w:t>Eu, como gestor da aplicação, posso modificar as horas do funcionário destinada a projeto</w:t>
-            </w:r>
-            <w:r>
-              <w:rPr>
-                <w:rFonts w:ascii="Arial" w:eastAsia="Arial" w:hAnsi="Arial" w:cs="Arial"/>
-              </w:rPr>
-              <w:t>s para ajustar a sua disponibilidade</w:t>
+              <w:t>Eu, como gestor da aplicação, posso modificar as horas do funcionário destinada a projetos para ajustar a sua disponibilidade</w:t>
             </w:r>
           </w:p>
         </w:tc>
@@ -7089,13 +6994,7 @@
               <w:rPr>
                 <w:rFonts w:ascii="Arial" w:eastAsia="Arial" w:hAnsi="Arial" w:cs="Arial"/>
               </w:rPr>
-              <w:t>Eu, como gestor da aplicação, posso visualizar as informações básicas do funcionário para saber mais sobre</w:t>
-            </w:r>
-            <w:r>
-              <w:rPr>
-                <w:rFonts w:ascii="Arial" w:eastAsia="Arial" w:hAnsi="Arial" w:cs="Arial"/>
-              </w:rPr>
-              <w:t xml:space="preserve"> ele</w:t>
+              <w:t>Eu, como gestor da aplicação, posso visualizar as informações básicas do funcionário para saber mais sobre ele</w:t>
             </w:r>
           </w:p>
         </w:tc>
@@ -7330,8 +7229,14 @@
               <w:rPr>
                 <w:rFonts w:ascii="Arial" w:eastAsia="Arial" w:hAnsi="Arial" w:cs="Arial"/>
               </w:rPr>
+              <w:t>Edição de Funcionário</w:t>
+            </w:r>
+            <w:r>
+              <w:rPr>
+                <w:rFonts w:ascii="Arial" w:eastAsia="Arial" w:hAnsi="Arial" w:cs="Arial"/>
+              </w:rPr>
               <w:lastRenderedPageBreak/>
-              <w:t>Edição de Funcionários</w:t>
+              <w:t>s</w:t>
             </w:r>
           </w:p>
         </w:tc>
@@ -7420,13 +7325,14 @@
               <w:rPr>
                 <w:rFonts w:ascii="Arial" w:eastAsia="Arial" w:hAnsi="Arial" w:cs="Arial"/>
               </w:rPr>
-              <w:t>Eu, como gestor da aplicação, posso editar os funcionários para man</w:t>
-            </w:r>
-            <w:r>
-              <w:rPr>
-                <w:rFonts w:ascii="Arial" w:eastAsia="Arial" w:hAnsi="Arial" w:cs="Arial"/>
-              </w:rPr>
-              <w:t xml:space="preserve">ter as informações a cerca dele atualizadas e </w:t>
+              <w:t xml:space="preserve">Eu, como gestor da aplicação, posso editar os funcionários para manter as informações a cerca dele </w:t>
+            </w:r>
+            <w:r>
+              <w:rPr>
+                <w:rFonts w:ascii="Arial" w:eastAsia="Arial" w:hAnsi="Arial" w:cs="Arial"/>
+              </w:rPr>
+              <w:lastRenderedPageBreak/>
+              <w:t xml:space="preserve">atualizadas e </w:t>
             </w:r>
             <w:proofErr w:type="spellStart"/>
             <w:r>
@@ -7468,6 +7374,7 @@
               <w:rPr>
                 <w:rFonts w:ascii="Arial" w:eastAsia="Arial" w:hAnsi="Arial" w:cs="Arial"/>
               </w:rPr>
+              <w:lastRenderedPageBreak/>
               <w:t>Tela de Edição</w:t>
             </w:r>
           </w:p>
@@ -8134,13 +8041,7 @@
               <w:rPr>
                 <w:rFonts w:ascii="Arial" w:eastAsia="Arial" w:hAnsi="Arial" w:cs="Arial"/>
               </w:rPr>
-              <w:t>Eu, como gestor da aplicação, posso acessar o dashboard para acompanhar o andamento dos projetos através de relat</w:t>
-            </w:r>
-            <w:r>
-              <w:rPr>
-                <w:rFonts w:ascii="Arial" w:eastAsia="Arial" w:hAnsi="Arial" w:cs="Arial"/>
-              </w:rPr>
-              <w:t>órios gráficos</w:t>
+              <w:t>Eu, como gestor da aplicação, posso acessar o dashboard para acompanhar o andamento dos projetos através de relatórios gráficos</w:t>
             </w:r>
           </w:p>
         </w:tc>
@@ -8784,13 +8685,7 @@
               <w:rPr>
                 <w:rFonts w:ascii="Arial" w:eastAsia="Arial" w:hAnsi="Arial" w:cs="Arial"/>
               </w:rPr>
-              <w:t>Eu, como gestor da aplicação, posso visualizar uma lista de funcionários c</w:t>
-            </w:r>
-            <w:r>
-              <w:rPr>
-                <w:rFonts w:ascii="Arial" w:eastAsia="Arial" w:hAnsi="Arial" w:cs="Arial"/>
-              </w:rPr>
-              <w:t>adastrados para permitir um melhor controle e gerenciamento da capacidade produtiva</w:t>
+              <w:t>Eu, como gestor da aplicação, posso visualizar uma lista de funcionários cadastrados para permitir um melhor controle e gerenciamento da capacidade produtiva</w:t>
             </w:r>
           </w:p>
         </w:tc>
@@ -9112,13 +9007,7 @@
               <w:rPr>
                 <w:rFonts w:ascii="Arial" w:eastAsia="Arial" w:hAnsi="Arial" w:cs="Arial"/>
               </w:rPr>
-              <w:t>Eu, como gestor da aplicação, posso visualizar as horas diárias disponíveis do funcioná</w:t>
-            </w:r>
-            <w:r>
-              <w:rPr>
-                <w:rFonts w:ascii="Arial" w:eastAsia="Arial" w:hAnsi="Arial" w:cs="Arial"/>
-              </w:rPr>
-              <w:t>rio para identificar quantas horas ele é capaz de executar projetos por dia</w:t>
+              <w:t>Eu, como gestor da aplicação, posso visualizar as horas diárias disponíveis do funcionário para identificar quantas horas ele é capaz de executar projetos por dia</w:t>
             </w:r>
           </w:p>
         </w:tc>
@@ -9440,13 +9329,7 @@
               <w:rPr>
                 <w:rFonts w:ascii="Arial" w:eastAsia="Arial" w:hAnsi="Arial" w:cs="Arial"/>
               </w:rPr>
-              <w:t>Eu, como gestor da aplicação, posso visualizar em quantos pro</w:t>
-            </w:r>
-            <w:r>
-              <w:rPr>
-                <w:rFonts w:ascii="Arial" w:eastAsia="Arial" w:hAnsi="Arial" w:cs="Arial"/>
-              </w:rPr>
-              <w:t>jetos cada funcionário está designado para um melhor controle dos meus recursos</w:t>
+              <w:t>Eu, como gestor da aplicação, posso visualizar em quantos projetos cada funcionário está designado para um melhor controle dos meus recursos</w:t>
             </w:r>
           </w:p>
         </w:tc>
@@ -9746,10 +9629,7 @@
         <w:jc w:val="both"/>
       </w:pPr>
       <w:r>
-        <w:t>Por exemplo, um portal principal, em seguida as áreas de acordo com perfil de acesso. Um painel administ</w:t>
-      </w:r>
-      <w:r>
-        <w:t>rativo para controle e gestão, por exemplo.</w:t>
+        <w:t>Por exemplo, um portal principal, em seguida as áreas de acordo com perfil de acesso. Um painel administrativo para controle e gestão, por exemplo.</w:t>
       </w:r>
     </w:p>
     <w:p>
@@ -9803,10 +9683,7 @@
         <w:jc w:val="both"/>
       </w:pPr>
       <w:r>
-        <w:t>Aqui detalhar cada subsistema com suas funcionalidades, ou seja, o que tem e</w:t>
-      </w:r>
-      <w:r>
-        <w:t>m cada módulo.</w:t>
+        <w:t>Aqui detalhar cada subsistema com suas funcionalidades, ou seja, o que tem em cada módulo.</w:t>
       </w:r>
     </w:p>
     <w:p>
@@ -9938,10 +9815,7 @@
       </w:r>
       <w:proofErr w:type="gramEnd"/>
       <w:r>
-        <w:t xml:space="preserve"> tecnologias utilizadas na aplicação especificando o que é, em que é utilizada no projeto  e  qua</w:t>
-      </w:r>
-      <w:r>
-        <w:t>l a versão.</w:t>
+        <w:t xml:space="preserve"> tecnologias utilizadas na aplicação especificando o que é, em que é utilizada no projeto  e  qual a versão.</w:t>
       </w:r>
     </w:p>
     <w:p>
@@ -10073,6 +9947,9 @@
         <w:ind w:left="720"/>
       </w:pPr>
       <w:r>
+        <w:rPr>
+          <w:noProof/>
+        </w:rPr>
         <w:drawing>
           <wp:inline distT="0" distB="0" distL="0" distR="0" wp14:anchorId="4D59468F" wp14:editId="77207EC6">
             <wp:extent cx="2748915" cy="1644650"/>
@@ -10136,6 +10013,7 @@
       <w:r>
         <w:rPr>
           <w:rFonts w:asciiTheme="minorHAnsi" w:hAnsiTheme="minorHAnsi"/>
+          <w:noProof/>
         </w:rPr>
         <w:drawing>
           <wp:inline distT="0" distB="0" distL="0" distR="0" wp14:anchorId="2059CFB7" wp14:editId="50E275F9">
@@ -10196,11 +10074,12 @@
       <w:r>
         <w:rPr>
           <w:rFonts w:asciiTheme="minorHAnsi" w:hAnsiTheme="minorHAnsi"/>
+          <w:noProof/>
         </w:rPr>
         <w:drawing>
-          <wp:inline distT="0" distB="0" distL="0" distR="0" wp14:anchorId="32621297" wp14:editId="77700B6F">
-            <wp:extent cx="2959100" cy="2036288"/>
-            <wp:effectExtent l="0" t="0" r="0" b="2540"/>
+          <wp:inline distT="0" distB="0" distL="0" distR="0" wp14:anchorId="32621297" wp14:editId="61D16606">
+            <wp:extent cx="3811049" cy="2622550"/>
+            <wp:effectExtent l="0" t="0" r="0" b="6350"/>
             <wp:docPr id="5" name="Imagem 5" descr="Forma, Quadrado&#10;&#10;Descrição gerada automaticamente"/>
             <wp:cNvGraphicFramePr>
               <a:graphicFrameLocks xmlns:a="http://schemas.openxmlformats.org/drawingml/2006/main" noChangeAspect="1"/>
@@ -10221,7 +10100,7 @@
                   <pic:spPr>
                     <a:xfrm>
                       <a:off x="0" y="0"/>
-                      <a:ext cx="2998451" cy="2063367"/>
+                      <a:ext cx="3896244" cy="2681177"/>
                     </a:xfrm>
                     <a:prstGeom prst="rect">
                       <a:avLst/>
@@ -10236,33 +10115,126 @@
     </w:p>
     <w:p>
       <w:pPr>
-        <w:ind w:left="720"/>
-        <w:rPr>
-          <w:rFonts w:asciiTheme="minorHAnsi" w:hAnsiTheme="minorHAnsi"/>
-        </w:rPr>
-      </w:pPr>
-    </w:p>
-    <w:p>
-      <w:pPr>
-        <w:ind w:left="720"/>
-      </w:pPr>
-    </w:p>
-    <w:p/>
-    <w:p>
-      <w:pPr>
-        <w:pStyle w:val="Ttulo1"/>
-        <w:pBdr>
-          <w:top w:val="nil"/>
-          <w:left w:val="nil"/>
-          <w:bottom w:val="nil"/>
-          <w:right w:val="nil"/>
-          <w:between w:val="nil"/>
-        </w:pBdr>
-        <w:ind w:left="0" w:firstLine="0"/>
-      </w:pPr>
+        <w:pStyle w:val="Ttulo3"/>
+        <w:numPr>
+          <w:ilvl w:val="0"/>
+          <w:numId w:val="1"/>
+        </w:numPr>
+      </w:pPr>
+      <w:r>
+        <w:lastRenderedPageBreak/>
+        <w:t>Botões</w:t>
+      </w:r>
+    </w:p>
+    <w:p>
+      <w:r>
+        <w:drawing>
+          <wp:inline distT="0" distB="0" distL="0" distR="0" wp14:anchorId="5A4302F8" wp14:editId="57D5BAEF">
+            <wp:extent cx="3627434" cy="2263336"/>
+            <wp:effectExtent l="0" t="0" r="0" b="3810"/>
+            <wp:docPr id="8" name="Imagem 8" descr="Interface gráfica do usuário, Aplicativo, Teams&#10;&#10;Descrição gerada automaticamente"/>
+            <wp:cNvGraphicFramePr>
+              <a:graphicFrameLocks xmlns:a="http://schemas.openxmlformats.org/drawingml/2006/main" noChangeAspect="1"/>
+            </wp:cNvGraphicFramePr>
+            <a:graphic xmlns:a="http://schemas.openxmlformats.org/drawingml/2006/main">
+              <a:graphicData uri="http://schemas.openxmlformats.org/drawingml/2006/picture">
+                <pic:pic xmlns:pic="http://schemas.openxmlformats.org/drawingml/2006/picture">
+                  <pic:nvPicPr>
+                    <pic:cNvPr id="8" name="Imagem 8" descr="Interface gráfica do usuário, Aplicativo, Teams&#10;&#10;Descrição gerada automaticamente"/>
+                    <pic:cNvPicPr/>
+                  </pic:nvPicPr>
+                  <pic:blipFill>
+                    <a:blip r:embed="rId16"/>
+                    <a:stretch>
+                      <a:fillRect/>
+                    </a:stretch>
+                  </pic:blipFill>
+                  <pic:spPr>
+                    <a:xfrm>
+                      <a:off x="0" y="0"/>
+                      <a:ext cx="3627434" cy="2263336"/>
+                    </a:xfrm>
+                    <a:prstGeom prst="rect">
+                      <a:avLst/>
+                    </a:prstGeom>
+                  </pic:spPr>
+                </pic:pic>
+              </a:graphicData>
+            </a:graphic>
+          </wp:inline>
+        </w:drawing>
+      </w:r>
       <w:bookmarkStart w:id="39" w:name="_heading=h.41mghml" w:colFirst="0" w:colLast="0"/>
       <w:bookmarkEnd w:id="39"/>
     </w:p>
+    <w:p>
+      <w:pPr>
+        <w:pStyle w:val="Ttulo3"/>
+        <w:numPr>
+          <w:ilvl w:val="0"/>
+          <w:numId w:val="1"/>
+        </w:numPr>
+      </w:pPr>
+      <w:r>
+        <w:t>Formulário</w:t>
+      </w:r>
+    </w:p>
+    <w:p>
+      <w:r>
+        <w:drawing>
+          <wp:inline distT="0" distB="0" distL="0" distR="0" wp14:anchorId="4E922AD5" wp14:editId="0FF56E0F">
+            <wp:extent cx="3563938" cy="2851150"/>
+            <wp:effectExtent l="0" t="0" r="0" b="6350"/>
+            <wp:docPr id="9" name="Imagem 9" descr="Interface gráfica do usuário, Texto, Aplicativo&#10;&#10;Descrição gerada automaticamente"/>
+            <wp:cNvGraphicFramePr>
+              <a:graphicFrameLocks xmlns:a="http://schemas.openxmlformats.org/drawingml/2006/main" noChangeAspect="1"/>
+            </wp:cNvGraphicFramePr>
+            <a:graphic xmlns:a="http://schemas.openxmlformats.org/drawingml/2006/main">
+              <a:graphicData uri="http://schemas.openxmlformats.org/drawingml/2006/picture">
+                <pic:pic xmlns:pic="http://schemas.openxmlformats.org/drawingml/2006/picture">
+                  <pic:nvPicPr>
+                    <pic:cNvPr id="9" name="Imagem 9" descr="Interface gráfica do usuário, Texto, Aplicativo&#10;&#10;Descrição gerada automaticamente"/>
+                    <pic:cNvPicPr/>
+                  </pic:nvPicPr>
+                  <pic:blipFill>
+                    <a:blip r:embed="rId17"/>
+                    <a:stretch>
+                      <a:fillRect/>
+                    </a:stretch>
+                  </pic:blipFill>
+                  <pic:spPr>
+                    <a:xfrm>
+                      <a:off x="0" y="0"/>
+                      <a:ext cx="3568729" cy="2854983"/>
+                    </a:xfrm>
+                    <a:prstGeom prst="rect">
+                      <a:avLst/>
+                    </a:prstGeom>
+                  </pic:spPr>
+                </pic:pic>
+              </a:graphicData>
+            </a:graphic>
+          </wp:inline>
+        </w:drawing>
+      </w:r>
+    </w:p>
+    <w:p/>
+    <w:p/>
+    <w:p/>
+    <w:p/>
+    <w:p/>
+    <w:p/>
+    <w:p/>
+    <w:p/>
+    <w:p/>
+    <w:p/>
+    <w:p/>
+    <w:p/>
+    <w:p/>
+    <w:p/>
+    <w:p/>
+    <w:p/>
+    <w:p/>
     <w:p>
       <w:pPr>
         <w:pStyle w:val="Ttulo1"/>
@@ -10278,9 +10250,8 @@
           <w:between w:val="nil"/>
         </w:pBdr>
       </w:pPr>
-      <w:bookmarkStart w:id="40" w:name="_heading=h.2grqrue" w:colFirst="0" w:colLast="0"/>
-      <w:bookmarkEnd w:id="40"/>
-      <w:r>
+      <w:r>
+        <w:lastRenderedPageBreak/>
         <w:t>Projeto de Banco de Dados</w:t>
       </w:r>
     </w:p>
@@ -10322,8 +10293,8 @@
           <w:numId w:val="2"/>
         </w:numPr>
       </w:pPr>
-      <w:bookmarkStart w:id="41" w:name="_heading=h.vx1227" w:colFirst="0" w:colLast="0"/>
-      <w:bookmarkEnd w:id="41"/>
+      <w:bookmarkStart w:id="40" w:name="_heading=h.vx1227" w:colFirst="0" w:colLast="0"/>
+      <w:bookmarkEnd w:id="40"/>
       <w:r>
         <w:t>Modelo Conceitual</w:t>
       </w:r>
@@ -10437,8 +10408,8 @@
           <w:numId w:val="2"/>
         </w:numPr>
       </w:pPr>
-      <w:bookmarkStart w:id="42" w:name="_heading=h.3fwokq0" w:colFirst="0" w:colLast="0"/>
-      <w:bookmarkEnd w:id="42"/>
+      <w:bookmarkStart w:id="41" w:name="_heading=h.3fwokq0" w:colFirst="0" w:colLast="0"/>
+      <w:bookmarkEnd w:id="41"/>
       <w:r>
         <w:t xml:space="preserve">Modelo Lógico </w:t>
       </w:r>
@@ -10459,8 +10430,8 @@
           <w:numId w:val="2"/>
         </w:numPr>
       </w:pPr>
-      <w:bookmarkStart w:id="43" w:name="_heading=h.1v1yuxt" w:colFirst="0" w:colLast="0"/>
-      <w:bookmarkEnd w:id="43"/>
+      <w:bookmarkStart w:id="42" w:name="_heading=h.1v1yuxt" w:colFirst="0" w:colLast="0"/>
+      <w:bookmarkEnd w:id="42"/>
       <w:r>
         <w:lastRenderedPageBreak/>
         <w:t>Teste de Software</w:t>
@@ -10475,8 +10446,8 @@
         </w:numPr>
         <w:spacing w:before="0"/>
       </w:pPr>
-      <w:bookmarkStart w:id="44" w:name="_heading=h.4f1mdlm" w:colFirst="0" w:colLast="0"/>
-      <w:bookmarkEnd w:id="44"/>
+      <w:bookmarkStart w:id="43" w:name="_heading=h.4f1mdlm" w:colFirst="0" w:colLast="0"/>
+      <w:bookmarkEnd w:id="43"/>
       <w:r>
         <w:t>Teste Unitário</w:t>
       </w:r>
@@ -10512,8 +10483,8 @@
           <w:numId w:val="2"/>
         </w:numPr>
       </w:pPr>
-      <w:bookmarkStart w:id="45" w:name="_heading=h.2u6wntf" w:colFirst="0" w:colLast="0"/>
-      <w:bookmarkEnd w:id="45"/>
+      <w:bookmarkStart w:id="44" w:name="_heading=h.2u6wntf" w:colFirst="0" w:colLast="0"/>
+      <w:bookmarkEnd w:id="44"/>
       <w:r>
         <w:t xml:space="preserve">Teste de Usabilidade </w:t>
       </w:r>
@@ -10555,8 +10526,8 @@
         </w:pBdr>
         <w:spacing w:after="80"/>
       </w:pPr>
-      <w:bookmarkStart w:id="46" w:name="_heading=h.19c6y18" w:colFirst="0" w:colLast="0"/>
-      <w:bookmarkEnd w:id="46"/>
+      <w:bookmarkStart w:id="45" w:name="_heading=h.19c6y18" w:colFirst="0" w:colLast="0"/>
+      <w:bookmarkEnd w:id="45"/>
       <w:r>
         <w:lastRenderedPageBreak/>
         <w:t>Análise de Dados</w:t>
@@ -10609,8 +10580,8 @@
           <w:between w:val="nil"/>
         </w:pBdr>
       </w:pPr>
-      <w:bookmarkStart w:id="47" w:name="_heading=h.3tbugp1" w:colFirst="0" w:colLast="0"/>
-      <w:bookmarkEnd w:id="47"/>
+      <w:bookmarkStart w:id="46" w:name="_heading=h.3tbugp1" w:colFirst="0" w:colLast="0"/>
+      <w:bookmarkEnd w:id="46"/>
       <w:r>
         <w:lastRenderedPageBreak/>
         <w:t>Manuais</w:t>
@@ -10625,13 +10596,10 @@
         </w:numPr>
         <w:spacing w:before="0" w:after="80"/>
       </w:pPr>
-      <w:bookmarkStart w:id="48" w:name="_heading=h.28h4qwu" w:colFirst="0" w:colLast="0"/>
-      <w:bookmarkEnd w:id="48"/>
-      <w:r>
-        <w:t>Manual do Usuár</w:t>
-      </w:r>
-      <w:r>
-        <w:t>io</w:t>
+      <w:bookmarkStart w:id="47" w:name="_heading=h.28h4qwu" w:colFirst="0" w:colLast="0"/>
+      <w:bookmarkEnd w:id="47"/>
+      <w:r>
+        <w:t>Manual do Usuário</w:t>
       </w:r>
     </w:p>
     <w:p>
@@ -10703,8 +10671,8 @@
         </w:numPr>
         <w:spacing w:after="80"/>
       </w:pPr>
-      <w:bookmarkStart w:id="49" w:name="_heading=h.nmf14n" w:colFirst="0" w:colLast="0"/>
-      <w:bookmarkEnd w:id="49"/>
+      <w:bookmarkStart w:id="48" w:name="_heading=h.nmf14n" w:colFirst="0" w:colLast="0"/>
+      <w:bookmarkEnd w:id="48"/>
       <w:r>
         <w:t>Manual do Administrador</w:t>
       </w:r>
@@ -10772,8 +10740,8 @@
         </w:pBdr>
         <w:ind w:firstLine="720"/>
       </w:pPr>
-      <w:bookmarkStart w:id="50" w:name="_heading=h.37m2jsg" w:colFirst="0" w:colLast="0"/>
-      <w:bookmarkEnd w:id="50"/>
+      <w:bookmarkStart w:id="49" w:name="_heading=h.37m2jsg" w:colFirst="0" w:colLast="0"/>
+      <w:bookmarkEnd w:id="49"/>
       <w:r>
         <w:br w:type="page"/>
       </w:r>
@@ -10790,8 +10758,8 @@
         </w:pBdr>
         <w:ind w:firstLine="720"/>
       </w:pPr>
-      <w:bookmarkStart w:id="51" w:name="_heading=h.1mrcu09" w:colFirst="0" w:colLast="0"/>
-      <w:bookmarkEnd w:id="51"/>
+      <w:bookmarkStart w:id="50" w:name="_heading=h.1mrcu09" w:colFirst="0" w:colLast="0"/>
+      <w:bookmarkEnd w:id="50"/>
       <w:r>
         <w:lastRenderedPageBreak/>
         <w:t>Referências</w:t>
@@ -10827,10 +10795,7 @@
         <w:ind w:left="0"/>
       </w:pPr>
       <w:r>
-        <w:t>Toda referência citada no texto deverá constar nessa seção, utilizando o padrão de normalização da ABNT). As citações devem ser confiáveis e relevantes para o trabalho. São imprescindíveis as citações dos sites de download das ferramentas utilizadas, bem c</w:t>
-      </w:r>
-      <w:r>
-        <w:t xml:space="preserve">omo a citação de algum objeto, música, textura ou outros que não tenham sido produzidos pelo grupo, mas utilizados (mesmo no caso de licenças gratuitas, royalty </w:t>
+        <w:t xml:space="preserve">Toda referência citada no texto deverá constar nessa seção, utilizando o padrão de normalização da ABNT). As citações devem ser confiáveis e relevantes para o trabalho. São imprescindíveis as citações dos sites de download das ferramentas utilizadas, bem como a citação de algum objeto, música, textura ou outros que não tenham sido produzidos pelo grupo, mas utilizados (mesmo no caso de licenças gratuitas, royalty </w:t>
       </w:r>
       <w:proofErr w:type="spellStart"/>
       <w:r>
@@ -10857,18 +10822,18 @@
       <w:pPr>
         <w:pStyle w:val="Ttulo1"/>
       </w:pPr>
-      <w:bookmarkStart w:id="52" w:name="_heading=h.46r0co2" w:colFirst="0" w:colLast="0"/>
+      <w:bookmarkStart w:id="51" w:name="_heading=h.46r0co2" w:colFirst="0" w:colLast="0"/>
+      <w:bookmarkEnd w:id="51"/>
+      <w:r>
+        <w:br w:type="page"/>
+      </w:r>
+    </w:p>
+    <w:p>
+      <w:pPr>
+        <w:pStyle w:val="Ttulo1"/>
+      </w:pPr>
+      <w:bookmarkStart w:id="52" w:name="_heading=h.2lwamvv" w:colFirst="0" w:colLast="0"/>
       <w:bookmarkEnd w:id="52"/>
-      <w:r>
-        <w:br w:type="page"/>
-      </w:r>
-    </w:p>
-    <w:p>
-      <w:pPr>
-        <w:pStyle w:val="Ttulo1"/>
-      </w:pPr>
-      <w:bookmarkStart w:id="53" w:name="_heading=h.2lwamvv" w:colFirst="0" w:colLast="0"/>
-      <w:bookmarkEnd w:id="53"/>
       <w:r>
         <w:lastRenderedPageBreak/>
         <w:t xml:space="preserve">Apêndice </w:t>
@@ -10898,8 +10863,8 @@
       </w:r>
     </w:p>
     <w:sectPr>
-      <w:headerReference w:type="default" r:id="rId16"/>
-      <w:footerReference w:type="default" r:id="rId17"/>
+      <w:headerReference w:type="default" r:id="rId18"/>
+      <w:footerReference w:type="default" r:id="rId19"/>
       <w:pgSz w:w="11906" w:h="16838"/>
       <w:pgMar w:top="2160" w:right="720" w:bottom="1080" w:left="1166" w:header="432" w:footer="432" w:gutter="0"/>
       <w:pgNumType w:start="1"/>

</xml_diff>